<commit_message>
Implementation of the Acoount Base Class
</commit_message>
<xml_diff>
--- a/Class Relationships UML Diagram.docx
+++ b/Class Relationships UML Diagram.docx
@@ -180,14 +180,52 @@
                                 <w:b/>
                                 <w:sz w:val="24"/>
                               </w:rPr>
+                              <w:t>vector</w:t>
+                            </w:r>
+                            <w:r>
+                              <w:rPr>
+                                <w:rFonts w:asciiTheme="majorHAnsi" w:hAnsiTheme="majorHAnsi" w:cstheme="majorHAnsi"/>
+                                <w:sz w:val="24"/>
+                              </w:rPr>
+                              <w:t>&lt;</w:t>
+                            </w:r>
+                            <w:r>
+                              <w:rPr>
+                                <w:rFonts w:asciiTheme="majorHAnsi" w:hAnsiTheme="majorHAnsi" w:cstheme="majorHAnsi"/>
+                                <w:b/>
+                                <w:sz w:val="24"/>
+                              </w:rPr>
                               <w:t>transaction</w:t>
                             </w:r>
                             <w:r>
                               <w:rPr>
                                 <w:rFonts w:asciiTheme="majorHAnsi" w:hAnsiTheme="majorHAnsi" w:cstheme="majorHAnsi"/>
-                                <w:sz w:val="24"/>
-                              </w:rPr>
-                              <w:t xml:space="preserve"> * transactions</w:t>
+                                <w:b/>
+                                <w:sz w:val="24"/>
+                              </w:rPr>
+                              <w:t xml:space="preserve"> *</w:t>
+                            </w:r>
+                            <w:r>
+                              <w:rPr>
+                                <w:rFonts w:asciiTheme="majorHAnsi" w:hAnsiTheme="majorHAnsi" w:cstheme="majorHAnsi"/>
+                                <w:b/>
+                                <w:sz w:val="24"/>
+                              </w:rPr>
+                              <w:t>&gt;</w:t>
+                            </w:r>
+                            <w:r>
+                              <w:rPr>
+                                <w:rFonts w:asciiTheme="majorHAnsi" w:hAnsiTheme="majorHAnsi" w:cstheme="majorHAnsi"/>
+                                <w:sz w:val="24"/>
+                              </w:rPr>
+                              <w:t xml:space="preserve"> </w:t>
+                            </w:r>
+                            <w:r>
+                              <w:rPr>
+                                <w:rFonts w:asciiTheme="majorHAnsi" w:hAnsiTheme="majorHAnsi" w:cstheme="majorHAnsi"/>
+                                <w:sz w:val="24"/>
+                              </w:rPr>
+                              <w:t>transactions</w:t>
                             </w:r>
                           </w:p>
                           <w:p>
@@ -649,14 +687,52 @@
                           <w:b/>
                           <w:sz w:val="24"/>
                         </w:rPr>
+                        <w:t>vector</w:t>
+                      </w:r>
+                      <w:r>
+                        <w:rPr>
+                          <w:rFonts w:asciiTheme="majorHAnsi" w:hAnsiTheme="majorHAnsi" w:cstheme="majorHAnsi"/>
+                          <w:sz w:val="24"/>
+                        </w:rPr>
+                        <w:t>&lt;</w:t>
+                      </w:r>
+                      <w:r>
+                        <w:rPr>
+                          <w:rFonts w:asciiTheme="majorHAnsi" w:hAnsiTheme="majorHAnsi" w:cstheme="majorHAnsi"/>
+                          <w:b/>
+                          <w:sz w:val="24"/>
+                        </w:rPr>
                         <w:t>transaction</w:t>
                       </w:r>
                       <w:r>
                         <w:rPr>
                           <w:rFonts w:asciiTheme="majorHAnsi" w:hAnsiTheme="majorHAnsi" w:cstheme="majorHAnsi"/>
-                          <w:sz w:val="24"/>
-                        </w:rPr>
-                        <w:t xml:space="preserve"> * transactions</w:t>
+                          <w:b/>
+                          <w:sz w:val="24"/>
+                        </w:rPr>
+                        <w:t xml:space="preserve"> *</w:t>
+                      </w:r>
+                      <w:r>
+                        <w:rPr>
+                          <w:rFonts w:asciiTheme="majorHAnsi" w:hAnsiTheme="majorHAnsi" w:cstheme="majorHAnsi"/>
+                          <w:b/>
+                          <w:sz w:val="24"/>
+                        </w:rPr>
+                        <w:t>&gt;</w:t>
+                      </w:r>
+                      <w:r>
+                        <w:rPr>
+                          <w:rFonts w:asciiTheme="majorHAnsi" w:hAnsiTheme="majorHAnsi" w:cstheme="majorHAnsi"/>
+                          <w:sz w:val="24"/>
+                        </w:rPr>
+                        <w:t xml:space="preserve"> </w:t>
+                      </w:r>
+                      <w:r>
+                        <w:rPr>
+                          <w:rFonts w:asciiTheme="majorHAnsi" w:hAnsiTheme="majorHAnsi" w:cstheme="majorHAnsi"/>
+                          <w:sz w:val="24"/>
+                        </w:rPr>
+                        <w:t>transactions</w:t>
                       </w:r>
                     </w:p>
                     <w:p>
@@ -1434,8 +1510,6 @@
       </w:r>
     </w:p>
     <w:p>
-      <w:bookmarkStart w:id="0" w:name="_GoBack"/>
-      <w:bookmarkEnd w:id="0"/>
       <w:r>
         <w:rPr>
           <w:noProof/>
@@ -1595,9 +1669,31 @@
                             <w:r>
                               <w:rPr>
                                 <w:rFonts w:asciiTheme="majorHAnsi" w:hAnsiTheme="majorHAnsi" w:cstheme="majorHAnsi"/>
-                                <w:sz w:val="24"/>
-                              </w:rPr>
-                              <w:t>vector&lt;Account</w:t>
+                                <w:b/>
+                                <w:sz w:val="24"/>
+                              </w:rPr>
+                              <w:t>vector</w:t>
+                            </w:r>
+                            <w:r>
+                              <w:rPr>
+                                <w:rFonts w:asciiTheme="majorHAnsi" w:hAnsiTheme="majorHAnsi" w:cstheme="majorHAnsi"/>
+                                <w:sz w:val="24"/>
+                              </w:rPr>
+                              <w:t>&lt;Account</w:t>
+                            </w:r>
+                            <w:r>
+                              <w:rPr>
+                                <w:rFonts w:asciiTheme="majorHAnsi" w:hAnsiTheme="majorHAnsi" w:cstheme="majorHAnsi"/>
+                                <w:sz w:val="24"/>
+                              </w:rPr>
+                              <w:t xml:space="preserve"> *</w:t>
+                            </w:r>
+                            <w:r>
+                              <w:rPr>
+                                <w:rFonts w:asciiTheme="majorHAnsi" w:hAnsiTheme="majorHAnsi" w:cstheme="majorHAnsi"/>
+                                <w:sz w:val="24"/>
+                              </w:rPr>
+                              <w:t>&gt; accounts</w:t>
                             </w:r>
                           </w:p>
                           <w:p>
@@ -1856,7 +1952,7 @@
           </mc:Choice>
           <mc:Fallback>
             <w:pict>
-              <v:shape w14:anchorId="471E45C1" id="_x0000_s1028" type="#_x0000_t202" style="position:absolute;margin-left:0;margin-top:261.45pt;width:185.9pt;height:110.6pt;z-index:251685887;visibility:visible;mso-wrap-style:square;mso-width-percent:400;mso-height-percent:200;mso-wrap-distance-left:9pt;mso-wrap-distance-top:3.6pt;mso-wrap-distance-right:9pt;mso-wrap-distance-bottom:3.6pt;mso-position-horizontal:left;mso-position-horizontal-relative:margin;mso-position-vertical:absolute;mso-position-vertical-relative:text;mso-width-percent:400;mso-height-percent:200;mso-width-relative:margin;mso-height-relative:margin;v-text-anchor:top" o:gfxdata="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" fillcolor="white [3212]">
+              <v:shape w14:anchorId="471E45C1" id="_x0000_s1028" type="#_x0000_t202" style="position:absolute;margin-left:0;margin-top:261.45pt;width:185.9pt;height:110.6pt;z-index:251685887;visibility:visible;mso-wrap-style:square;mso-width-percent:400;mso-height-percent:200;mso-wrap-distance-left:9pt;mso-wrap-distance-top:3.6pt;mso-wrap-distance-right:9pt;mso-wrap-distance-bottom:3.6pt;mso-position-horizontal:left;mso-position-horizontal-relative:margin;mso-position-vertical:absolute;mso-position-vertical-relative:text;mso-width-percent:400;mso-height-percent:200;mso-width-relative:margin;mso-height-relative:margin;v-text-anchor:top" o:gfxdata="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" fillcolor="white [3212]">
                 <v:textbox style="mso-fit-shape-to-text:t">
                   <w:txbxContent>
                     <w:p>
@@ -1901,9 +1997,31 @@
                       <w:r>
                         <w:rPr>
                           <w:rFonts w:asciiTheme="majorHAnsi" w:hAnsiTheme="majorHAnsi" w:cstheme="majorHAnsi"/>
-                          <w:sz w:val="24"/>
-                        </w:rPr>
-                        <w:t>vector&lt;Account</w:t>
+                          <w:b/>
+                          <w:sz w:val="24"/>
+                        </w:rPr>
+                        <w:t>vector</w:t>
+                      </w:r>
+                      <w:r>
+                        <w:rPr>
+                          <w:rFonts w:asciiTheme="majorHAnsi" w:hAnsiTheme="majorHAnsi" w:cstheme="majorHAnsi"/>
+                          <w:sz w:val="24"/>
+                        </w:rPr>
+                        <w:t>&lt;Account</w:t>
+                      </w:r>
+                      <w:r>
+                        <w:rPr>
+                          <w:rFonts w:asciiTheme="majorHAnsi" w:hAnsiTheme="majorHAnsi" w:cstheme="majorHAnsi"/>
+                          <w:sz w:val="24"/>
+                        </w:rPr>
+                        <w:t xml:space="preserve"> *</w:t>
+                      </w:r>
+                      <w:r>
+                        <w:rPr>
+                          <w:rFonts w:asciiTheme="majorHAnsi" w:hAnsiTheme="majorHAnsi" w:cstheme="majorHAnsi"/>
+                          <w:sz w:val="24"/>
+                        </w:rPr>
+                        <w:t>&gt; accounts</w:t>
                       </w:r>
                     </w:p>
                     <w:p>
@@ -3488,6 +3606,15 @@
                               </w:rPr>
                               <w:t>account</w:t>
                             </w:r>
+                            <w:r>
+                              <w:rPr>
+                                <w:rFonts w:asciiTheme="majorHAnsi" w:hAnsiTheme="majorHAnsi" w:cstheme="majorHAnsi"/>
+                                <w:sz w:val="24"/>
+                              </w:rPr>
+                              <w:t>s</w:t>
+                            </w:r>
+                            <w:bookmarkStart w:id="0" w:name="_GoBack"/>
+                            <w:bookmarkEnd w:id="0"/>
                           </w:p>
                           <w:p>
                             <w:pPr>
@@ -3811,7 +3938,7 @@
           </mc:Choice>
           <mc:Fallback>
             <w:pict>
-              <v:shape w14:anchorId="73A97555" id="_x0000_s1029" type="#_x0000_t202" style="position:absolute;margin-left:357pt;margin-top:219.2pt;width:175pt;height:121pt;z-index:251694080;visibility:visible;mso-wrap-style:square;mso-width-percent:0;mso-height-percent:0;mso-wrap-distance-left:9pt;mso-wrap-distance-top:3.6pt;mso-wrap-distance-right:9pt;mso-wrap-distance-bottom:3.6pt;mso-position-horizontal:absolute;mso-position-horizontal-relative:page;mso-position-vertical:absolute;mso-position-vertical-relative:text;mso-width-percent:0;mso-height-percent:0;mso-width-relative:margin;mso-height-relative:margin;v-text-anchor:top" o:gfxdata="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">
+              <v:shape w14:anchorId="73A97555" id="_x0000_s1030" type="#_x0000_t202" style="position:absolute;margin-left:357pt;margin-top:219.2pt;width:175pt;height:121pt;z-index:251694080;visibility:visible;mso-wrap-style:square;mso-width-percent:0;mso-height-percent:0;mso-wrap-distance-left:9pt;mso-wrap-distance-top:3.6pt;mso-wrap-distance-right:9pt;mso-wrap-distance-bottom:3.6pt;mso-position-horizontal:absolute;mso-position-horizontal-relative:page;mso-position-vertical:absolute;mso-position-vertical-relative:text;mso-width-percent:0;mso-height-percent:0;mso-width-relative:margin;mso-height-relative:margin;v-text-anchor:top" o:gfxdata="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">
                 <v:textbox>
                   <w:txbxContent>
                     <w:p>
@@ -3890,6 +4017,15 @@
                         </w:rPr>
                         <w:t>account</w:t>
                       </w:r>
+                      <w:r>
+                        <w:rPr>
+                          <w:rFonts w:asciiTheme="majorHAnsi" w:hAnsiTheme="majorHAnsi" w:cstheme="majorHAnsi"/>
+                          <w:sz w:val="24"/>
+                        </w:rPr>
+                        <w:t>s</w:t>
+                      </w:r>
+                      <w:bookmarkStart w:id="1" w:name="_GoBack"/>
+                      <w:bookmarkEnd w:id="1"/>
                     </w:p>
                     <w:p>
                       <w:pPr>

</xml_diff>

<commit_message>
Unfinished implementation of all FIXMES
Fees remain + some in Bank.cpp
</commit_message>
<xml_diff>
--- a/Class Relationships UML Diagram.docx
+++ b/Class Relationships UML Diagram.docx
@@ -104,6 +104,37 @@
                                 <w:b/>
                                 <w:sz w:val="24"/>
                               </w:rPr>
+                              <w:t>Customer</w:t>
+                            </w:r>
+                            <w:r>
+                              <w:rPr>
+                                <w:rFonts w:asciiTheme="majorHAnsi" w:hAnsiTheme="majorHAnsi" w:cstheme="majorHAnsi"/>
+                                <w:sz w:val="24"/>
+                              </w:rPr>
+                              <w:t>* customer</w:t>
+                            </w:r>
+                          </w:p>
+                          <w:p>
+                            <w:pPr>
+                              <w:spacing w:after="0"/>
+                              <w:rPr>
+                                <w:rFonts w:asciiTheme="majorHAnsi" w:hAnsiTheme="majorHAnsi" w:cstheme="majorHAnsi"/>
+                                <w:sz w:val="24"/>
+                              </w:rPr>
+                            </w:pPr>
+                            <w:r>
+                              <w:rPr>
+                                <w:rFonts w:asciiTheme="majorHAnsi" w:hAnsiTheme="majorHAnsi" w:cstheme="majorHAnsi"/>
+                                <w:sz w:val="24"/>
+                              </w:rPr>
+                              <w:t xml:space="preserve">- </w:t>
+                            </w:r>
+                            <w:r>
+                              <w:rPr>
+                                <w:rFonts w:asciiTheme="majorHAnsi" w:hAnsiTheme="majorHAnsi" w:cstheme="majorHAnsi"/>
+                                <w:b/>
+                                <w:sz w:val="24"/>
+                              </w:rPr>
                               <w:t>double</w:t>
                             </w:r>
                             <w:r>
@@ -588,6 +619,37 @@
                           <w:sz w:val="32"/>
                         </w:rPr>
                         <w:t>Account</w:t>
+                      </w:r>
+                    </w:p>
+                    <w:p>
+                      <w:pPr>
+                        <w:spacing w:after="0"/>
+                        <w:rPr>
+                          <w:rFonts w:asciiTheme="majorHAnsi" w:hAnsiTheme="majorHAnsi" w:cstheme="majorHAnsi"/>
+                          <w:sz w:val="24"/>
+                        </w:rPr>
+                      </w:pPr>
+                      <w:r>
+                        <w:rPr>
+                          <w:rFonts w:asciiTheme="majorHAnsi" w:hAnsiTheme="majorHAnsi" w:cstheme="majorHAnsi"/>
+                          <w:sz w:val="24"/>
+                        </w:rPr>
+                        <w:t xml:space="preserve">- </w:t>
+                      </w:r>
+                      <w:r>
+                        <w:rPr>
+                          <w:rFonts w:asciiTheme="majorHAnsi" w:hAnsiTheme="majorHAnsi" w:cstheme="majorHAnsi"/>
+                          <w:b/>
+                          <w:sz w:val="24"/>
+                        </w:rPr>
+                        <w:t>Customer</w:t>
+                      </w:r>
+                      <w:r>
+                        <w:rPr>
+                          <w:rFonts w:asciiTheme="majorHAnsi" w:hAnsiTheme="majorHAnsi" w:cstheme="majorHAnsi"/>
+                          <w:sz w:val="24"/>
+                        </w:rPr>
+                        <w:t>* customer</w:t>
                       </w:r>
                     </w:p>
                     <w:p>
@@ -1515,777 +1577,18 @@
           <w:noProof/>
         </w:rPr>
         <mc:AlternateContent>
-          <mc:Choice Requires="wps">
-            <w:drawing>
-              <wp:anchor distT="0" distB="0" distL="114300" distR="114300" simplePos="0" relativeHeight="251697152" behindDoc="0" locked="0" layoutInCell="1" allowOverlap="1">
-                <wp:simplePos x="0" y="0"/>
-                <wp:positionH relativeFrom="column">
-                  <wp:posOffset>2559171</wp:posOffset>
-                </wp:positionH>
-                <wp:positionV relativeFrom="paragraph">
-                  <wp:posOffset>1517540</wp:posOffset>
-                </wp:positionV>
-                <wp:extent cx="0" cy="1917928"/>
-                <wp:effectExtent l="0" t="463550" r="0" b="469900"/>
-                <wp:wrapNone/>
-                <wp:docPr id="192" name="Straight Connector 192"/>
-                <wp:cNvGraphicFramePr/>
-                <a:graphic xmlns:a="http://schemas.openxmlformats.org/drawingml/2006/main">
-                  <a:graphicData uri="http://schemas.microsoft.com/office/word/2010/wordprocessingShape">
-                    <wps:wsp>
-                      <wps:cNvCnPr/>
-                      <wps:spPr>
-                        <a:xfrm rot="7069167" flipV="1">
-                          <a:off x="0" y="0"/>
-                          <a:ext cx="0" cy="1917928"/>
-                        </a:xfrm>
-                        <a:prstGeom prst="line">
-                          <a:avLst/>
-                        </a:prstGeom>
-                        <a:ln w="12700"/>
-                      </wps:spPr>
-                      <wps:style>
-                        <a:lnRef idx="1">
-                          <a:schemeClr val="dk1"/>
-                        </a:lnRef>
-                        <a:fillRef idx="0">
-                          <a:schemeClr val="dk1"/>
-                        </a:fillRef>
-                        <a:effectRef idx="0">
-                          <a:schemeClr val="dk1"/>
-                        </a:effectRef>
-                        <a:fontRef idx="minor">
-                          <a:schemeClr val="tx1"/>
-                        </a:fontRef>
-                      </wps:style>
-                      <wps:bodyPr/>
-                    </wps:wsp>
-                  </a:graphicData>
-                </a:graphic>
-                <wp14:sizeRelV relativeFrom="margin">
-                  <wp14:pctHeight>0</wp14:pctHeight>
-                </wp14:sizeRelV>
-              </wp:anchor>
-            </w:drawing>
-          </mc:Choice>
-          <mc:Fallback>
-            <w:pict>
-              <v:line w14:anchorId="204AC12F" id="Straight Connector 192" o:spid="_x0000_s1026" style="position:absolute;rotation:-7721415fd;flip:y;z-index:251697152;visibility:visible;mso-wrap-style:square;mso-height-percent:0;mso-wrap-distance-left:9pt;mso-wrap-distance-top:0;mso-wrap-distance-right:9pt;mso-wrap-distance-bottom:0;mso-position-horizontal:absolute;mso-position-horizontal-relative:text;mso-position-vertical:absolute;mso-position-vertical-relative:text;mso-height-percent:0;mso-height-relative:margin" from="201.5pt,119.5pt" to="201.5pt,270.5pt" o:gfxdata="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" strokecolor="black [3200]" strokeweight="1pt">
-                <v:stroke joinstyle="miter"/>
-              </v:line>
-            </w:pict>
-          </mc:Fallback>
-        </mc:AlternateContent>
-      </w:r>
-      <w:r>
-        <w:rPr>
-          <w:noProof/>
-        </w:rPr>
-        <mc:AlternateContent>
-          <mc:Choice Requires="wps">
-            <w:drawing>
-              <wp:anchor distT="45720" distB="45720" distL="114300" distR="114300" simplePos="0" relativeHeight="251685887" behindDoc="0" locked="0" layoutInCell="1" allowOverlap="1" wp14:anchorId="471E45C1" wp14:editId="6F66E988">
-                <wp:simplePos x="0" y="0"/>
-                <wp:positionH relativeFrom="margin">
-                  <wp:align>left</wp:align>
-                </wp:positionH>
-                <wp:positionV relativeFrom="paragraph">
-                  <wp:posOffset>3320397</wp:posOffset>
-                </wp:positionV>
-                <wp:extent cx="2360930" cy="1404620"/>
-                <wp:effectExtent l="0" t="0" r="22860" b="25400"/>
-                <wp:wrapSquare wrapText="bothSides"/>
-                <wp:docPr id="11" name="Text Box 2"/>
-                <wp:cNvGraphicFramePr>
-                  <a:graphicFrameLocks xmlns:a="http://schemas.openxmlformats.org/drawingml/2006/main"/>
-                </wp:cNvGraphicFramePr>
-                <a:graphic xmlns:a="http://schemas.openxmlformats.org/drawingml/2006/main">
-                  <a:graphicData uri="http://schemas.microsoft.com/office/word/2010/wordprocessingShape">
-                    <wps:wsp>
-                      <wps:cNvSpPr txBox="1">
-                        <a:spLocks noChangeArrowheads="1"/>
-                      </wps:cNvSpPr>
-                      <wps:spPr bwMode="auto">
-                        <a:xfrm>
-                          <a:off x="0" y="0"/>
-                          <a:ext cx="2360930" cy="1404620"/>
-                        </a:xfrm>
-                        <a:prstGeom prst="rect">
-                          <a:avLst/>
-                        </a:prstGeom>
-                        <a:solidFill>
-                          <a:schemeClr val="bg1"/>
-                        </a:solidFill>
-                        <a:ln w="9525">
-                          <a:solidFill>
-                            <a:srgbClr val="000000"/>
-                          </a:solidFill>
-                          <a:miter lim="800000"/>
-                          <a:headEnd/>
-                          <a:tailEnd/>
-                        </a:ln>
-                      </wps:spPr>
-                      <wps:txbx>
-                        <w:txbxContent>
-                          <w:p>
-                            <w:pPr>
-                              <w:pBdr>
-                                <w:bottom w:val="single" w:sz="6" w:space="1" w:color="auto"/>
-                              </w:pBdr>
-                              <w:jc w:val="center"/>
-                              <w:rPr>
-                                <w:rFonts w:asciiTheme="majorHAnsi" w:hAnsiTheme="majorHAnsi" w:cstheme="majorHAnsi"/>
-                                <w:b/>
-                                <w:sz w:val="32"/>
-                              </w:rPr>
-                            </w:pPr>
-                            <w:r>
-                              <w:rPr>
-                                <w:rFonts w:asciiTheme="majorHAnsi" w:hAnsiTheme="majorHAnsi" w:cstheme="majorHAnsi"/>
-                                <w:b/>
-                                <w:sz w:val="32"/>
-                              </w:rPr>
-                              <w:t>Customer</w:t>
-                            </w:r>
-                          </w:p>
-                          <w:p>
-                            <w:pPr>
-                              <w:pBdr>
-                                <w:bottom w:val="single" w:sz="6" w:space="1" w:color="auto"/>
-                              </w:pBdr>
-                              <w:spacing w:after="0"/>
-                              <w:rPr>
-                                <w:rFonts w:asciiTheme="majorHAnsi" w:hAnsiTheme="majorHAnsi" w:cstheme="majorHAnsi"/>
-                                <w:sz w:val="24"/>
-                              </w:rPr>
-                            </w:pPr>
-                            <w:r>
-                              <w:rPr>
-                                <w:rFonts w:asciiTheme="majorHAnsi" w:hAnsiTheme="majorHAnsi" w:cstheme="majorHAnsi"/>
-                                <w:sz w:val="24"/>
-                              </w:rPr>
-                              <w:t xml:space="preserve">- </w:t>
-                            </w:r>
-                            <w:r>
-                              <w:rPr>
-                                <w:rFonts w:asciiTheme="majorHAnsi" w:hAnsiTheme="majorHAnsi" w:cstheme="majorHAnsi"/>
-                                <w:b/>
-                                <w:sz w:val="24"/>
-                              </w:rPr>
-                              <w:t>vector</w:t>
-                            </w:r>
-                            <w:r>
-                              <w:rPr>
-                                <w:rFonts w:asciiTheme="majorHAnsi" w:hAnsiTheme="majorHAnsi" w:cstheme="majorHAnsi"/>
-                                <w:sz w:val="24"/>
-                              </w:rPr>
-                              <w:t>&lt;Account</w:t>
-                            </w:r>
-                            <w:r>
-                              <w:rPr>
-                                <w:rFonts w:asciiTheme="majorHAnsi" w:hAnsiTheme="majorHAnsi" w:cstheme="majorHAnsi"/>
-                                <w:sz w:val="24"/>
-                              </w:rPr>
-                              <w:t xml:space="preserve"> *</w:t>
-                            </w:r>
-                            <w:r>
-                              <w:rPr>
-                                <w:rFonts w:asciiTheme="majorHAnsi" w:hAnsiTheme="majorHAnsi" w:cstheme="majorHAnsi"/>
-                                <w:sz w:val="24"/>
-                              </w:rPr>
-                              <w:t>&gt; accounts</w:t>
-                            </w:r>
-                          </w:p>
-                          <w:p>
-                            <w:pPr>
-                              <w:pBdr>
-                                <w:bottom w:val="single" w:sz="6" w:space="1" w:color="auto"/>
-                              </w:pBdr>
-                              <w:spacing w:after="0"/>
-                              <w:rPr>
-                                <w:rFonts w:asciiTheme="majorHAnsi" w:hAnsiTheme="majorHAnsi" w:cstheme="majorHAnsi"/>
-                                <w:sz w:val="24"/>
-                              </w:rPr>
-                            </w:pPr>
-                            <w:r>
-                              <w:rPr>
-                                <w:rFonts w:asciiTheme="majorHAnsi" w:hAnsiTheme="majorHAnsi" w:cstheme="majorHAnsi"/>
-                                <w:b/>
-                                <w:sz w:val="24"/>
-                              </w:rPr>
-                              <w:t xml:space="preserve">- </w:t>
-                            </w:r>
-                            <w:r>
-                              <w:rPr>
-                                <w:rFonts w:asciiTheme="majorHAnsi" w:hAnsiTheme="majorHAnsi" w:cstheme="majorHAnsi"/>
-                                <w:b/>
-                                <w:sz w:val="24"/>
-                              </w:rPr>
-                              <w:t>string</w:t>
-                            </w:r>
-                            <w:r>
-                              <w:rPr>
-                                <w:rFonts w:asciiTheme="majorHAnsi" w:hAnsiTheme="majorHAnsi" w:cstheme="majorHAnsi"/>
-                                <w:sz w:val="24"/>
-                              </w:rPr>
-                              <w:t xml:space="preserve"> name</w:t>
-                            </w:r>
-                          </w:p>
-                          <w:p>
-                            <w:pPr>
-                              <w:pBdr>
-                                <w:bottom w:val="single" w:sz="6" w:space="1" w:color="auto"/>
-                              </w:pBdr>
-                              <w:spacing w:after="0"/>
-                              <w:rPr>
-                                <w:rFonts w:asciiTheme="majorHAnsi" w:hAnsiTheme="majorHAnsi" w:cstheme="majorHAnsi"/>
-                                <w:sz w:val="24"/>
-                              </w:rPr>
-                            </w:pPr>
-                            <w:r>
-                              <w:rPr>
-                                <w:rFonts w:asciiTheme="majorHAnsi" w:hAnsiTheme="majorHAnsi" w:cstheme="majorHAnsi"/>
-                                <w:sz w:val="24"/>
-                              </w:rPr>
-                              <w:t xml:space="preserve">- </w:t>
-                            </w:r>
-                            <w:r>
-                              <w:rPr>
-                                <w:rFonts w:asciiTheme="majorHAnsi" w:hAnsiTheme="majorHAnsi" w:cstheme="majorHAnsi"/>
-                                <w:b/>
-                                <w:sz w:val="24"/>
-                              </w:rPr>
-                              <w:t>string</w:t>
-                            </w:r>
-                            <w:r>
-                              <w:rPr>
-                                <w:rFonts w:asciiTheme="majorHAnsi" w:hAnsiTheme="majorHAnsi" w:cstheme="majorHAnsi"/>
-                                <w:sz w:val="24"/>
-                              </w:rPr>
-                              <w:t xml:space="preserve"> address</w:t>
-                            </w:r>
-                          </w:p>
-                          <w:p>
-                            <w:pPr>
-                              <w:pBdr>
-                                <w:bottom w:val="single" w:sz="6" w:space="1" w:color="auto"/>
-                              </w:pBdr>
-                              <w:spacing w:after="0"/>
-                              <w:rPr>
-                                <w:rFonts w:asciiTheme="majorHAnsi" w:hAnsiTheme="majorHAnsi" w:cstheme="majorHAnsi"/>
-                                <w:sz w:val="24"/>
-                              </w:rPr>
-                            </w:pPr>
-                            <w:r>
-                              <w:rPr>
-                                <w:rFonts w:asciiTheme="majorHAnsi" w:hAnsiTheme="majorHAnsi" w:cstheme="majorHAnsi"/>
-                                <w:sz w:val="24"/>
-                              </w:rPr>
-                              <w:t xml:space="preserve">- </w:t>
-                            </w:r>
-                            <w:proofErr w:type="spellStart"/>
-                            <w:r>
-                              <w:rPr>
-                                <w:rFonts w:asciiTheme="majorHAnsi" w:hAnsiTheme="majorHAnsi" w:cstheme="majorHAnsi"/>
-                                <w:b/>
-                                <w:sz w:val="24"/>
-                              </w:rPr>
-                              <w:t>int</w:t>
-                            </w:r>
-                            <w:proofErr w:type="spellEnd"/>
-                            <w:r>
-                              <w:rPr>
-                                <w:rFonts w:asciiTheme="majorHAnsi" w:hAnsiTheme="majorHAnsi" w:cstheme="majorHAnsi"/>
-                                <w:sz w:val="24"/>
-                              </w:rPr>
-                              <w:t xml:space="preserve"> age</w:t>
-                            </w:r>
-                          </w:p>
-                          <w:p>
-                            <w:pPr>
-                              <w:pBdr>
-                                <w:bottom w:val="single" w:sz="6" w:space="1" w:color="auto"/>
-                              </w:pBdr>
-                              <w:spacing w:after="0"/>
-                              <w:rPr>
-                                <w:rFonts w:asciiTheme="majorHAnsi" w:hAnsiTheme="majorHAnsi" w:cstheme="majorHAnsi"/>
-                                <w:sz w:val="24"/>
-                              </w:rPr>
-                            </w:pPr>
-                            <w:r>
-                              <w:rPr>
-                                <w:rFonts w:asciiTheme="majorHAnsi" w:hAnsiTheme="majorHAnsi" w:cstheme="majorHAnsi"/>
-                                <w:sz w:val="24"/>
-                              </w:rPr>
-                              <w:t xml:space="preserve">- </w:t>
-                            </w:r>
-                            <w:r>
-                              <w:rPr>
-                                <w:rFonts w:asciiTheme="majorHAnsi" w:hAnsiTheme="majorHAnsi" w:cstheme="majorHAnsi"/>
-                                <w:b/>
-                                <w:sz w:val="24"/>
-                              </w:rPr>
-                              <w:t>string</w:t>
-                            </w:r>
-                            <w:r>
-                              <w:rPr>
-                                <w:rFonts w:asciiTheme="majorHAnsi" w:hAnsiTheme="majorHAnsi" w:cstheme="majorHAnsi"/>
-                                <w:sz w:val="24"/>
-                              </w:rPr>
-                              <w:t xml:space="preserve"> </w:t>
-                            </w:r>
-                            <w:proofErr w:type="spellStart"/>
-                            <w:r>
-                              <w:rPr>
-                                <w:rFonts w:asciiTheme="majorHAnsi" w:hAnsiTheme="majorHAnsi" w:cstheme="majorHAnsi"/>
-                                <w:sz w:val="24"/>
-                              </w:rPr>
-                              <w:t>telephone_number</w:t>
-                            </w:r>
-                            <w:proofErr w:type="spellEnd"/>
-                          </w:p>
-                          <w:p>
-                            <w:pPr>
-                              <w:pBdr>
-                                <w:bottom w:val="single" w:sz="6" w:space="1" w:color="auto"/>
-                              </w:pBdr>
-                              <w:spacing w:after="0"/>
-                              <w:rPr>
-                                <w:rFonts w:asciiTheme="majorHAnsi" w:hAnsiTheme="majorHAnsi" w:cstheme="majorHAnsi"/>
-                                <w:sz w:val="24"/>
-                              </w:rPr>
-                            </w:pPr>
-                            <w:r>
-                              <w:rPr>
-                                <w:rFonts w:asciiTheme="majorHAnsi" w:hAnsiTheme="majorHAnsi" w:cstheme="majorHAnsi"/>
-                                <w:sz w:val="24"/>
-                              </w:rPr>
-                              <w:t xml:space="preserve">- </w:t>
-                            </w:r>
-                            <w:proofErr w:type="spellStart"/>
-                            <w:r>
-                              <w:rPr>
-                                <w:rFonts w:asciiTheme="majorHAnsi" w:hAnsiTheme="majorHAnsi" w:cstheme="majorHAnsi"/>
-                                <w:b/>
-                                <w:sz w:val="24"/>
-                              </w:rPr>
-                              <w:t>int</w:t>
-                            </w:r>
-                            <w:proofErr w:type="spellEnd"/>
-                            <w:r>
-                              <w:rPr>
-                                <w:rFonts w:asciiTheme="majorHAnsi" w:hAnsiTheme="majorHAnsi" w:cstheme="majorHAnsi"/>
-                                <w:sz w:val="24"/>
-                              </w:rPr>
-                              <w:t xml:space="preserve"> </w:t>
-                            </w:r>
-                            <w:proofErr w:type="spellStart"/>
-                            <w:r>
-                              <w:rPr>
-                                <w:rFonts w:asciiTheme="majorHAnsi" w:hAnsiTheme="majorHAnsi" w:cstheme="majorHAnsi"/>
-                                <w:sz w:val="24"/>
-                              </w:rPr>
-                              <w:t>customer_number</w:t>
-                            </w:r>
-                            <w:proofErr w:type="spellEnd"/>
-                          </w:p>
-                          <w:p>
-                            <w:pPr>
-                              <w:pBdr>
-                                <w:bottom w:val="single" w:sz="6" w:space="1" w:color="auto"/>
-                              </w:pBdr>
-                              <w:spacing w:after="0"/>
-                              <w:rPr>
-                                <w:rFonts w:asciiTheme="majorHAnsi" w:hAnsiTheme="majorHAnsi" w:cstheme="majorHAnsi"/>
-                                <w:sz w:val="24"/>
-                              </w:rPr>
-                            </w:pPr>
-                          </w:p>
-                          <w:p>
-                            <w:pPr>
-                              <w:spacing w:after="0"/>
-                              <w:rPr>
-                                <w:rFonts w:asciiTheme="majorHAnsi" w:hAnsiTheme="majorHAnsi" w:cstheme="majorHAnsi"/>
-                                <w:sz w:val="24"/>
-                              </w:rPr>
-                            </w:pPr>
-                            <w:r>
-                              <w:rPr>
-                                <w:rFonts w:asciiTheme="majorHAnsi" w:hAnsiTheme="majorHAnsi" w:cstheme="majorHAnsi"/>
-                                <w:sz w:val="24"/>
-                              </w:rPr>
-                              <w:t xml:space="preserve">+ (accessor and </w:t>
-                            </w:r>
-                            <w:proofErr w:type="spellStart"/>
-                            <w:r>
-                              <w:rPr>
-                                <w:rFonts w:asciiTheme="majorHAnsi" w:hAnsiTheme="majorHAnsi" w:cstheme="majorHAnsi"/>
-                                <w:sz w:val="24"/>
-                              </w:rPr>
-                              <w:t>mutators</w:t>
-                            </w:r>
-                            <w:proofErr w:type="spellEnd"/>
-                            <w:r>
-                              <w:rPr>
-                                <w:rFonts w:asciiTheme="majorHAnsi" w:hAnsiTheme="majorHAnsi" w:cstheme="majorHAnsi"/>
-                                <w:sz w:val="24"/>
-                              </w:rPr>
-                              <w:t xml:space="preserve"> for all data fields)</w:t>
-                            </w:r>
-                          </w:p>
-                        </w:txbxContent>
-                      </wps:txbx>
-                      <wps:bodyPr rot="0" vert="horz" wrap="square" lIns="91440" tIns="45720" rIns="91440" bIns="45720" anchor="t" anchorCtr="0">
-                        <a:spAutoFit/>
-                      </wps:bodyPr>
-                    </wps:wsp>
-                  </a:graphicData>
-                </a:graphic>
-                <wp14:sizeRelH relativeFrom="margin">
-                  <wp14:pctWidth>40000</wp14:pctWidth>
-                </wp14:sizeRelH>
-                <wp14:sizeRelV relativeFrom="margin">
-                  <wp14:pctHeight>20000</wp14:pctHeight>
-                </wp14:sizeRelV>
-              </wp:anchor>
-            </w:drawing>
-          </mc:Choice>
-          <mc:Fallback>
-            <w:pict>
-              <v:shape w14:anchorId="471E45C1" id="_x0000_s1028" type="#_x0000_t202" style="position:absolute;margin-left:0;margin-top:261.45pt;width:185.9pt;height:110.6pt;z-index:251685887;visibility:visible;mso-wrap-style:square;mso-width-percent:400;mso-height-percent:200;mso-wrap-distance-left:9pt;mso-wrap-distance-top:3.6pt;mso-wrap-distance-right:9pt;mso-wrap-distance-bottom:3.6pt;mso-position-horizontal:left;mso-position-horizontal-relative:margin;mso-position-vertical:absolute;mso-position-vertical-relative:text;mso-width-percent:400;mso-height-percent:200;mso-width-relative:margin;mso-height-relative:margin;v-text-anchor:top" o:gfxdata="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" fillcolor="white [3212]">
-                <v:textbox style="mso-fit-shape-to-text:t">
-                  <w:txbxContent>
-                    <w:p>
-                      <w:pPr>
-                        <w:pBdr>
-                          <w:bottom w:val="single" w:sz="6" w:space="1" w:color="auto"/>
-                        </w:pBdr>
-                        <w:jc w:val="center"/>
-                        <w:rPr>
-                          <w:rFonts w:asciiTheme="majorHAnsi" w:hAnsiTheme="majorHAnsi" w:cstheme="majorHAnsi"/>
-                          <w:b/>
-                          <w:sz w:val="32"/>
-                        </w:rPr>
-                      </w:pPr>
-                      <w:r>
-                        <w:rPr>
-                          <w:rFonts w:asciiTheme="majorHAnsi" w:hAnsiTheme="majorHAnsi" w:cstheme="majorHAnsi"/>
-                          <w:b/>
-                          <w:sz w:val="32"/>
-                        </w:rPr>
-                        <w:t>Customer</w:t>
-                      </w:r>
-                    </w:p>
-                    <w:p>
-                      <w:pPr>
-                        <w:pBdr>
-                          <w:bottom w:val="single" w:sz="6" w:space="1" w:color="auto"/>
-                        </w:pBdr>
-                        <w:spacing w:after="0"/>
-                        <w:rPr>
-                          <w:rFonts w:asciiTheme="majorHAnsi" w:hAnsiTheme="majorHAnsi" w:cstheme="majorHAnsi"/>
-                          <w:sz w:val="24"/>
-                        </w:rPr>
-                      </w:pPr>
-                      <w:r>
-                        <w:rPr>
-                          <w:rFonts w:asciiTheme="majorHAnsi" w:hAnsiTheme="majorHAnsi" w:cstheme="majorHAnsi"/>
-                          <w:sz w:val="24"/>
-                        </w:rPr>
-                        <w:t xml:space="preserve">- </w:t>
-                      </w:r>
-                      <w:r>
-                        <w:rPr>
-                          <w:rFonts w:asciiTheme="majorHAnsi" w:hAnsiTheme="majorHAnsi" w:cstheme="majorHAnsi"/>
-                          <w:b/>
-                          <w:sz w:val="24"/>
-                        </w:rPr>
-                        <w:t>vector</w:t>
-                      </w:r>
-                      <w:r>
-                        <w:rPr>
-                          <w:rFonts w:asciiTheme="majorHAnsi" w:hAnsiTheme="majorHAnsi" w:cstheme="majorHAnsi"/>
-                          <w:sz w:val="24"/>
-                        </w:rPr>
-                        <w:t>&lt;Account</w:t>
-                      </w:r>
-                      <w:r>
-                        <w:rPr>
-                          <w:rFonts w:asciiTheme="majorHAnsi" w:hAnsiTheme="majorHAnsi" w:cstheme="majorHAnsi"/>
-                          <w:sz w:val="24"/>
-                        </w:rPr>
-                        <w:t xml:space="preserve"> *</w:t>
-                      </w:r>
-                      <w:r>
-                        <w:rPr>
-                          <w:rFonts w:asciiTheme="majorHAnsi" w:hAnsiTheme="majorHAnsi" w:cstheme="majorHAnsi"/>
-                          <w:sz w:val="24"/>
-                        </w:rPr>
-                        <w:t>&gt; accounts</w:t>
-                      </w:r>
-                    </w:p>
-                    <w:p>
-                      <w:pPr>
-                        <w:pBdr>
-                          <w:bottom w:val="single" w:sz="6" w:space="1" w:color="auto"/>
-                        </w:pBdr>
-                        <w:spacing w:after="0"/>
-                        <w:rPr>
-                          <w:rFonts w:asciiTheme="majorHAnsi" w:hAnsiTheme="majorHAnsi" w:cstheme="majorHAnsi"/>
-                          <w:sz w:val="24"/>
-                        </w:rPr>
-                      </w:pPr>
-                      <w:r>
-                        <w:rPr>
-                          <w:rFonts w:asciiTheme="majorHAnsi" w:hAnsiTheme="majorHAnsi" w:cstheme="majorHAnsi"/>
-                          <w:b/>
-                          <w:sz w:val="24"/>
-                        </w:rPr>
-                        <w:t xml:space="preserve">- </w:t>
-                      </w:r>
-                      <w:r>
-                        <w:rPr>
-                          <w:rFonts w:asciiTheme="majorHAnsi" w:hAnsiTheme="majorHAnsi" w:cstheme="majorHAnsi"/>
-                          <w:b/>
-                          <w:sz w:val="24"/>
-                        </w:rPr>
-                        <w:t>string</w:t>
-                      </w:r>
-                      <w:r>
-                        <w:rPr>
-                          <w:rFonts w:asciiTheme="majorHAnsi" w:hAnsiTheme="majorHAnsi" w:cstheme="majorHAnsi"/>
-                          <w:sz w:val="24"/>
-                        </w:rPr>
-                        <w:t xml:space="preserve"> name</w:t>
-                      </w:r>
-                    </w:p>
-                    <w:p>
-                      <w:pPr>
-                        <w:pBdr>
-                          <w:bottom w:val="single" w:sz="6" w:space="1" w:color="auto"/>
-                        </w:pBdr>
-                        <w:spacing w:after="0"/>
-                        <w:rPr>
-                          <w:rFonts w:asciiTheme="majorHAnsi" w:hAnsiTheme="majorHAnsi" w:cstheme="majorHAnsi"/>
-                          <w:sz w:val="24"/>
-                        </w:rPr>
-                      </w:pPr>
-                      <w:r>
-                        <w:rPr>
-                          <w:rFonts w:asciiTheme="majorHAnsi" w:hAnsiTheme="majorHAnsi" w:cstheme="majorHAnsi"/>
-                          <w:sz w:val="24"/>
-                        </w:rPr>
-                        <w:t xml:space="preserve">- </w:t>
-                      </w:r>
-                      <w:r>
-                        <w:rPr>
-                          <w:rFonts w:asciiTheme="majorHAnsi" w:hAnsiTheme="majorHAnsi" w:cstheme="majorHAnsi"/>
-                          <w:b/>
-                          <w:sz w:val="24"/>
-                        </w:rPr>
-                        <w:t>string</w:t>
-                      </w:r>
-                      <w:r>
-                        <w:rPr>
-                          <w:rFonts w:asciiTheme="majorHAnsi" w:hAnsiTheme="majorHAnsi" w:cstheme="majorHAnsi"/>
-                          <w:sz w:val="24"/>
-                        </w:rPr>
-                        <w:t xml:space="preserve"> address</w:t>
-                      </w:r>
-                    </w:p>
-                    <w:p>
-                      <w:pPr>
-                        <w:pBdr>
-                          <w:bottom w:val="single" w:sz="6" w:space="1" w:color="auto"/>
-                        </w:pBdr>
-                        <w:spacing w:after="0"/>
-                        <w:rPr>
-                          <w:rFonts w:asciiTheme="majorHAnsi" w:hAnsiTheme="majorHAnsi" w:cstheme="majorHAnsi"/>
-                          <w:sz w:val="24"/>
-                        </w:rPr>
-                      </w:pPr>
-                      <w:r>
-                        <w:rPr>
-                          <w:rFonts w:asciiTheme="majorHAnsi" w:hAnsiTheme="majorHAnsi" w:cstheme="majorHAnsi"/>
-                          <w:sz w:val="24"/>
-                        </w:rPr>
-                        <w:t xml:space="preserve">- </w:t>
-                      </w:r>
-                      <w:proofErr w:type="spellStart"/>
-                      <w:r>
-                        <w:rPr>
-                          <w:rFonts w:asciiTheme="majorHAnsi" w:hAnsiTheme="majorHAnsi" w:cstheme="majorHAnsi"/>
-                          <w:b/>
-                          <w:sz w:val="24"/>
-                        </w:rPr>
-                        <w:t>int</w:t>
-                      </w:r>
-                      <w:proofErr w:type="spellEnd"/>
-                      <w:r>
-                        <w:rPr>
-                          <w:rFonts w:asciiTheme="majorHAnsi" w:hAnsiTheme="majorHAnsi" w:cstheme="majorHAnsi"/>
-                          <w:sz w:val="24"/>
-                        </w:rPr>
-                        <w:t xml:space="preserve"> age</w:t>
-                      </w:r>
-                    </w:p>
-                    <w:p>
-                      <w:pPr>
-                        <w:pBdr>
-                          <w:bottom w:val="single" w:sz="6" w:space="1" w:color="auto"/>
-                        </w:pBdr>
-                        <w:spacing w:after="0"/>
-                        <w:rPr>
-                          <w:rFonts w:asciiTheme="majorHAnsi" w:hAnsiTheme="majorHAnsi" w:cstheme="majorHAnsi"/>
-                          <w:sz w:val="24"/>
-                        </w:rPr>
-                      </w:pPr>
-                      <w:r>
-                        <w:rPr>
-                          <w:rFonts w:asciiTheme="majorHAnsi" w:hAnsiTheme="majorHAnsi" w:cstheme="majorHAnsi"/>
-                          <w:sz w:val="24"/>
-                        </w:rPr>
-                        <w:t xml:space="preserve">- </w:t>
-                      </w:r>
-                      <w:r>
-                        <w:rPr>
-                          <w:rFonts w:asciiTheme="majorHAnsi" w:hAnsiTheme="majorHAnsi" w:cstheme="majorHAnsi"/>
-                          <w:b/>
-                          <w:sz w:val="24"/>
-                        </w:rPr>
-                        <w:t>string</w:t>
-                      </w:r>
-                      <w:r>
-                        <w:rPr>
-                          <w:rFonts w:asciiTheme="majorHAnsi" w:hAnsiTheme="majorHAnsi" w:cstheme="majorHAnsi"/>
-                          <w:sz w:val="24"/>
-                        </w:rPr>
-                        <w:t xml:space="preserve"> </w:t>
-                      </w:r>
-                      <w:proofErr w:type="spellStart"/>
-                      <w:r>
-                        <w:rPr>
-                          <w:rFonts w:asciiTheme="majorHAnsi" w:hAnsiTheme="majorHAnsi" w:cstheme="majorHAnsi"/>
-                          <w:sz w:val="24"/>
-                        </w:rPr>
-                        <w:t>telephone_number</w:t>
-                      </w:r>
-                      <w:proofErr w:type="spellEnd"/>
-                    </w:p>
-                    <w:p>
-                      <w:pPr>
-                        <w:pBdr>
-                          <w:bottom w:val="single" w:sz="6" w:space="1" w:color="auto"/>
-                        </w:pBdr>
-                        <w:spacing w:after="0"/>
-                        <w:rPr>
-                          <w:rFonts w:asciiTheme="majorHAnsi" w:hAnsiTheme="majorHAnsi" w:cstheme="majorHAnsi"/>
-                          <w:sz w:val="24"/>
-                        </w:rPr>
-                      </w:pPr>
-                      <w:r>
-                        <w:rPr>
-                          <w:rFonts w:asciiTheme="majorHAnsi" w:hAnsiTheme="majorHAnsi" w:cstheme="majorHAnsi"/>
-                          <w:sz w:val="24"/>
-                        </w:rPr>
-                        <w:t xml:space="preserve">- </w:t>
-                      </w:r>
-                      <w:proofErr w:type="spellStart"/>
-                      <w:r>
-                        <w:rPr>
-                          <w:rFonts w:asciiTheme="majorHAnsi" w:hAnsiTheme="majorHAnsi" w:cstheme="majorHAnsi"/>
-                          <w:b/>
-                          <w:sz w:val="24"/>
-                        </w:rPr>
-                        <w:t>int</w:t>
-                      </w:r>
-                      <w:proofErr w:type="spellEnd"/>
-                      <w:r>
-                        <w:rPr>
-                          <w:rFonts w:asciiTheme="majorHAnsi" w:hAnsiTheme="majorHAnsi" w:cstheme="majorHAnsi"/>
-                          <w:sz w:val="24"/>
-                        </w:rPr>
-                        <w:t xml:space="preserve"> </w:t>
-                      </w:r>
-                      <w:proofErr w:type="spellStart"/>
-                      <w:r>
-                        <w:rPr>
-                          <w:rFonts w:asciiTheme="majorHAnsi" w:hAnsiTheme="majorHAnsi" w:cstheme="majorHAnsi"/>
-                          <w:sz w:val="24"/>
-                        </w:rPr>
-                        <w:t>customer_number</w:t>
-                      </w:r>
-                      <w:proofErr w:type="spellEnd"/>
-                    </w:p>
-                    <w:p>
-                      <w:pPr>
-                        <w:pBdr>
-                          <w:bottom w:val="single" w:sz="6" w:space="1" w:color="auto"/>
-                        </w:pBdr>
-                        <w:spacing w:after="0"/>
-                        <w:rPr>
-                          <w:rFonts w:asciiTheme="majorHAnsi" w:hAnsiTheme="majorHAnsi" w:cstheme="majorHAnsi"/>
-                          <w:sz w:val="24"/>
-                        </w:rPr>
-                      </w:pPr>
-                    </w:p>
-                    <w:p>
-                      <w:pPr>
-                        <w:spacing w:after="0"/>
-                        <w:rPr>
-                          <w:rFonts w:asciiTheme="majorHAnsi" w:hAnsiTheme="majorHAnsi" w:cstheme="majorHAnsi"/>
-                          <w:sz w:val="24"/>
-                        </w:rPr>
-                      </w:pPr>
-                      <w:r>
-                        <w:rPr>
-                          <w:rFonts w:asciiTheme="majorHAnsi" w:hAnsiTheme="majorHAnsi" w:cstheme="majorHAnsi"/>
-                          <w:sz w:val="24"/>
-                        </w:rPr>
-                        <w:t xml:space="preserve">+ (accessor and </w:t>
-                      </w:r>
-                      <w:proofErr w:type="spellStart"/>
-                      <w:r>
-                        <w:rPr>
-                          <w:rFonts w:asciiTheme="majorHAnsi" w:hAnsiTheme="majorHAnsi" w:cstheme="majorHAnsi"/>
-                          <w:sz w:val="24"/>
-                        </w:rPr>
-                        <w:t>mutators</w:t>
-                      </w:r>
-                      <w:proofErr w:type="spellEnd"/>
-                      <w:r>
-                        <w:rPr>
-                          <w:rFonts w:asciiTheme="majorHAnsi" w:hAnsiTheme="majorHAnsi" w:cstheme="majorHAnsi"/>
-                          <w:sz w:val="24"/>
-                        </w:rPr>
-                        <w:t xml:space="preserve"> for all data fields)</w:t>
-                      </w:r>
-                    </w:p>
-                  </w:txbxContent>
-                </v:textbox>
-                <w10:wrap type="square" anchorx="margin"/>
-              </v:shape>
-            </w:pict>
-          </mc:Fallback>
-        </mc:AlternateContent>
-      </w:r>
-      <w:r>
-        <w:rPr>
-          <w:noProof/>
-        </w:rPr>
-        <mc:AlternateContent>
           <mc:Choice Requires="wpg">
             <w:drawing>
               <wp:anchor distT="0" distB="0" distL="114300" distR="114300" simplePos="0" relativeHeight="251668480" behindDoc="0" locked="0" layoutInCell="1" allowOverlap="1">
                 <wp:simplePos x="0" y="0"/>
                 <wp:positionH relativeFrom="column">
-                  <wp:posOffset>850676</wp:posOffset>
+                  <wp:posOffset>860836</wp:posOffset>
                 </wp:positionH>
                 <wp:positionV relativeFrom="paragraph">
-                  <wp:posOffset>2029157</wp:posOffset>
+                  <wp:posOffset>2250631</wp:posOffset>
                 </wp:positionV>
                 <wp:extent cx="206151" cy="1262340"/>
-                <wp:effectExtent l="19050" t="0" r="22860" b="33655"/>
+                <wp:effectExtent l="19050" t="19050" r="22860" b="33655"/>
                 <wp:wrapNone/>
                 <wp:docPr id="14" name="Group 14"/>
                 <wp:cNvGraphicFramePr/>
@@ -2294,7 +1597,7 @@
                     <wpg:wgp>
                       <wpg:cNvGrpSpPr/>
                       <wpg:grpSpPr>
-                        <a:xfrm flipH="1" flipV="1">
+                        <a:xfrm rot="10800000" flipH="1" flipV="1">
                           <a:off x="0" y="0"/>
                           <a:ext cx="206151" cy="1262340"/>
                           <a:chOff x="0" y="0"/>
@@ -2379,7 +1682,7 @@
           </mc:Choice>
           <mc:Fallback>
             <w:pict>
-              <v:group w14:anchorId="5A9A4668" id="Group 14" o:spid="_x0000_s1026" style="position:absolute;margin-left:67pt;margin-top:159.8pt;width:16.25pt;height:99.4pt;flip:x y;z-index:251668480;mso-width-relative:margin;mso-height-relative:margin" coordsize="1971,12001" o:gfxdata="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">
+              <v:group w14:anchorId="3F1CBFE3" id="Group 14" o:spid="_x0000_s1026" style="position:absolute;margin-left:67.8pt;margin-top:177.2pt;width:16.25pt;height:99.4pt;rotation:180;flip:x y;z-index:251668480;mso-width-relative:margin;mso-height-relative:margin" coordsize="1971,12001" o:gfxdata="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">
                 <v:line id="Straight Connector 12" o:spid="_x0000_s1027" style="position:absolute;flip:y;visibility:visible;mso-wrap-style:square" from="1016,2286" to="1016,12001" o:connectortype="straight" o:gfxdata="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" strokecolor="black [3200]" strokeweight="1pt">
                   <v:stroke joinstyle="miter"/>
                 </v:line>
@@ -2389,6 +1692,669 @@
                 </v:shapetype>
                 <v:shape id="Diamond 13" o:spid="_x0000_s1028" type="#_x0000_t4" style="position:absolute;width:1971;height:2476;visibility:visible;mso-wrap-style:square;v-text-anchor:middle" o:gfxdata="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" fillcolor="black [3200]" strokecolor="black [1600]" strokeweight="1pt"/>
               </v:group>
+            </w:pict>
+          </mc:Fallback>
+        </mc:AlternateContent>
+      </w:r>
+      <w:r>
+        <w:rPr>
+          <w:noProof/>
+        </w:rPr>
+        <mc:AlternateContent>
+          <mc:Choice Requires="wps">
+            <w:drawing>
+              <wp:anchor distT="45720" distB="45720" distL="114300" distR="114300" simplePos="0" relativeHeight="251685887" behindDoc="0" locked="0" layoutInCell="1" allowOverlap="1" wp14:anchorId="471E45C1" wp14:editId="6F66E988">
+                <wp:simplePos x="0" y="0"/>
+                <wp:positionH relativeFrom="margin">
+                  <wp:align>left</wp:align>
+                </wp:positionH>
+                <wp:positionV relativeFrom="paragraph">
+                  <wp:posOffset>3321685</wp:posOffset>
+                </wp:positionV>
+                <wp:extent cx="2360930" cy="2320290"/>
+                <wp:effectExtent l="0" t="0" r="22860" b="22860"/>
+                <wp:wrapSquare wrapText="bothSides"/>
+                <wp:docPr id="11" name="Text Box 2"/>
+                <wp:cNvGraphicFramePr>
+                  <a:graphicFrameLocks xmlns:a="http://schemas.openxmlformats.org/drawingml/2006/main"/>
+                </wp:cNvGraphicFramePr>
+                <a:graphic xmlns:a="http://schemas.openxmlformats.org/drawingml/2006/main">
+                  <a:graphicData uri="http://schemas.microsoft.com/office/word/2010/wordprocessingShape">
+                    <wps:wsp>
+                      <wps:cNvSpPr txBox="1">
+                        <a:spLocks noChangeArrowheads="1"/>
+                      </wps:cNvSpPr>
+                      <wps:spPr bwMode="auto">
+                        <a:xfrm>
+                          <a:off x="0" y="0"/>
+                          <a:ext cx="2360930" cy="2320290"/>
+                        </a:xfrm>
+                        <a:prstGeom prst="rect">
+                          <a:avLst/>
+                        </a:prstGeom>
+                        <a:solidFill>
+                          <a:schemeClr val="bg1"/>
+                        </a:solidFill>
+                        <a:ln w="9525">
+                          <a:solidFill>
+                            <a:srgbClr val="000000"/>
+                          </a:solidFill>
+                          <a:miter lim="800000"/>
+                          <a:headEnd/>
+                          <a:tailEnd/>
+                        </a:ln>
+                      </wps:spPr>
+                      <wps:txbx>
+                        <w:txbxContent>
+                          <w:p>
+                            <w:pPr>
+                              <w:pBdr>
+                                <w:bottom w:val="single" w:sz="6" w:space="1" w:color="auto"/>
+                              </w:pBdr>
+                              <w:jc w:val="center"/>
+                              <w:rPr>
+                                <w:rFonts w:asciiTheme="majorHAnsi" w:hAnsiTheme="majorHAnsi" w:cstheme="majorHAnsi"/>
+                                <w:b/>
+                                <w:sz w:val="32"/>
+                              </w:rPr>
+                            </w:pPr>
+                            <w:r>
+                              <w:rPr>
+                                <w:rFonts w:asciiTheme="majorHAnsi" w:hAnsiTheme="majorHAnsi" w:cstheme="majorHAnsi"/>
+                                <w:b/>
+                                <w:sz w:val="32"/>
+                              </w:rPr>
+                              <w:t>Customer</w:t>
+                            </w:r>
+                          </w:p>
+                          <w:p>
+                            <w:pPr>
+                              <w:pBdr>
+                                <w:bottom w:val="single" w:sz="6" w:space="1" w:color="auto"/>
+                              </w:pBdr>
+                              <w:spacing w:after="0"/>
+                              <w:rPr>
+                                <w:rFonts w:asciiTheme="majorHAnsi" w:hAnsiTheme="majorHAnsi" w:cstheme="majorHAnsi"/>
+                                <w:sz w:val="24"/>
+                              </w:rPr>
+                            </w:pPr>
+                            <w:r>
+                              <w:rPr>
+                                <w:rFonts w:asciiTheme="majorHAnsi" w:hAnsiTheme="majorHAnsi" w:cstheme="majorHAnsi"/>
+                                <w:b/>
+                                <w:sz w:val="24"/>
+                              </w:rPr>
+                              <w:t xml:space="preserve">- </w:t>
+                            </w:r>
+                            <w:r>
+                              <w:rPr>
+                                <w:rFonts w:asciiTheme="majorHAnsi" w:hAnsiTheme="majorHAnsi" w:cstheme="majorHAnsi"/>
+                                <w:b/>
+                                <w:sz w:val="24"/>
+                              </w:rPr>
+                              <w:t>string</w:t>
+                            </w:r>
+                            <w:r>
+                              <w:rPr>
+                                <w:rFonts w:asciiTheme="majorHAnsi" w:hAnsiTheme="majorHAnsi" w:cstheme="majorHAnsi"/>
+                                <w:sz w:val="24"/>
+                              </w:rPr>
+                              <w:t xml:space="preserve"> name</w:t>
+                            </w:r>
+                          </w:p>
+                          <w:p>
+                            <w:pPr>
+                              <w:pBdr>
+                                <w:bottom w:val="single" w:sz="6" w:space="1" w:color="auto"/>
+                              </w:pBdr>
+                              <w:spacing w:after="0"/>
+                              <w:rPr>
+                                <w:rFonts w:asciiTheme="majorHAnsi" w:hAnsiTheme="majorHAnsi" w:cstheme="majorHAnsi"/>
+                                <w:sz w:val="24"/>
+                              </w:rPr>
+                            </w:pPr>
+                            <w:r>
+                              <w:rPr>
+                                <w:rFonts w:asciiTheme="majorHAnsi" w:hAnsiTheme="majorHAnsi" w:cstheme="majorHAnsi"/>
+                                <w:sz w:val="24"/>
+                              </w:rPr>
+                              <w:t xml:space="preserve">- </w:t>
+                            </w:r>
+                            <w:r>
+                              <w:rPr>
+                                <w:rFonts w:asciiTheme="majorHAnsi" w:hAnsiTheme="majorHAnsi" w:cstheme="majorHAnsi"/>
+                                <w:b/>
+                                <w:sz w:val="24"/>
+                              </w:rPr>
+                              <w:t>string</w:t>
+                            </w:r>
+                            <w:r>
+                              <w:rPr>
+                                <w:rFonts w:asciiTheme="majorHAnsi" w:hAnsiTheme="majorHAnsi" w:cstheme="majorHAnsi"/>
+                                <w:sz w:val="24"/>
+                              </w:rPr>
+                              <w:t xml:space="preserve"> address</w:t>
+                            </w:r>
+                          </w:p>
+                          <w:p>
+                            <w:pPr>
+                              <w:pBdr>
+                                <w:bottom w:val="single" w:sz="6" w:space="1" w:color="auto"/>
+                              </w:pBdr>
+                              <w:spacing w:after="0"/>
+                              <w:rPr>
+                                <w:rFonts w:asciiTheme="majorHAnsi" w:hAnsiTheme="majorHAnsi" w:cstheme="majorHAnsi"/>
+                                <w:sz w:val="24"/>
+                              </w:rPr>
+                            </w:pPr>
+                            <w:r>
+                              <w:rPr>
+                                <w:rFonts w:asciiTheme="majorHAnsi" w:hAnsiTheme="majorHAnsi" w:cstheme="majorHAnsi"/>
+                                <w:sz w:val="24"/>
+                              </w:rPr>
+                              <w:t xml:space="preserve">- </w:t>
+                            </w:r>
+                            <w:proofErr w:type="spellStart"/>
+                            <w:r>
+                              <w:rPr>
+                                <w:rFonts w:asciiTheme="majorHAnsi" w:hAnsiTheme="majorHAnsi" w:cstheme="majorHAnsi"/>
+                                <w:b/>
+                                <w:sz w:val="24"/>
+                              </w:rPr>
+                              <w:t>int</w:t>
+                            </w:r>
+                            <w:proofErr w:type="spellEnd"/>
+                            <w:r>
+                              <w:rPr>
+                                <w:rFonts w:asciiTheme="majorHAnsi" w:hAnsiTheme="majorHAnsi" w:cstheme="majorHAnsi"/>
+                                <w:sz w:val="24"/>
+                              </w:rPr>
+                              <w:t xml:space="preserve"> age</w:t>
+                            </w:r>
+                          </w:p>
+                          <w:p>
+                            <w:pPr>
+                              <w:pBdr>
+                                <w:bottom w:val="single" w:sz="6" w:space="1" w:color="auto"/>
+                              </w:pBdr>
+                              <w:spacing w:after="0"/>
+                              <w:rPr>
+                                <w:rFonts w:asciiTheme="majorHAnsi" w:hAnsiTheme="majorHAnsi" w:cstheme="majorHAnsi"/>
+                                <w:sz w:val="24"/>
+                              </w:rPr>
+                            </w:pPr>
+                            <w:r>
+                              <w:rPr>
+                                <w:rFonts w:asciiTheme="majorHAnsi" w:hAnsiTheme="majorHAnsi" w:cstheme="majorHAnsi"/>
+                                <w:sz w:val="24"/>
+                              </w:rPr>
+                              <w:t xml:space="preserve">- </w:t>
+                            </w:r>
+                            <w:r>
+                              <w:rPr>
+                                <w:rFonts w:asciiTheme="majorHAnsi" w:hAnsiTheme="majorHAnsi" w:cstheme="majorHAnsi"/>
+                                <w:b/>
+                                <w:sz w:val="24"/>
+                              </w:rPr>
+                              <w:t>string</w:t>
+                            </w:r>
+                            <w:r>
+                              <w:rPr>
+                                <w:rFonts w:asciiTheme="majorHAnsi" w:hAnsiTheme="majorHAnsi" w:cstheme="majorHAnsi"/>
+                                <w:sz w:val="24"/>
+                              </w:rPr>
+                              <w:t xml:space="preserve"> </w:t>
+                            </w:r>
+                            <w:proofErr w:type="spellStart"/>
+                            <w:r>
+                              <w:rPr>
+                                <w:rFonts w:asciiTheme="majorHAnsi" w:hAnsiTheme="majorHAnsi" w:cstheme="majorHAnsi"/>
+                                <w:sz w:val="24"/>
+                              </w:rPr>
+                              <w:t>telephone_number</w:t>
+                            </w:r>
+                            <w:proofErr w:type="spellEnd"/>
+                          </w:p>
+                          <w:p>
+                            <w:pPr>
+                              <w:pBdr>
+                                <w:bottom w:val="single" w:sz="6" w:space="1" w:color="auto"/>
+                              </w:pBdr>
+                              <w:spacing w:after="0"/>
+                              <w:rPr>
+                                <w:rFonts w:asciiTheme="majorHAnsi" w:hAnsiTheme="majorHAnsi" w:cstheme="majorHAnsi"/>
+                                <w:sz w:val="24"/>
+                              </w:rPr>
+                            </w:pPr>
+                            <w:r>
+                              <w:rPr>
+                                <w:rFonts w:asciiTheme="majorHAnsi" w:hAnsiTheme="majorHAnsi" w:cstheme="majorHAnsi"/>
+                                <w:sz w:val="24"/>
+                              </w:rPr>
+                              <w:t xml:space="preserve">- </w:t>
+                            </w:r>
+                            <w:proofErr w:type="spellStart"/>
+                            <w:r>
+                              <w:rPr>
+                                <w:rFonts w:asciiTheme="majorHAnsi" w:hAnsiTheme="majorHAnsi" w:cstheme="majorHAnsi"/>
+                                <w:b/>
+                                <w:sz w:val="24"/>
+                              </w:rPr>
+                              <w:t>int</w:t>
+                            </w:r>
+                            <w:proofErr w:type="spellEnd"/>
+                            <w:r>
+                              <w:rPr>
+                                <w:rFonts w:asciiTheme="majorHAnsi" w:hAnsiTheme="majorHAnsi" w:cstheme="majorHAnsi"/>
+                                <w:sz w:val="24"/>
+                              </w:rPr>
+                              <w:t xml:space="preserve"> </w:t>
+                            </w:r>
+                            <w:proofErr w:type="spellStart"/>
+                            <w:r>
+                              <w:rPr>
+                                <w:rFonts w:asciiTheme="majorHAnsi" w:hAnsiTheme="majorHAnsi" w:cstheme="majorHAnsi"/>
+                                <w:sz w:val="24"/>
+                              </w:rPr>
+                              <w:t>customer_number</w:t>
+                            </w:r>
+                            <w:proofErr w:type="spellEnd"/>
+                          </w:p>
+                          <w:p>
+                            <w:pPr>
+                              <w:pBdr>
+                                <w:bottom w:val="single" w:sz="6" w:space="1" w:color="auto"/>
+                              </w:pBdr>
+                              <w:spacing w:after="0"/>
+                              <w:rPr>
+                                <w:rFonts w:asciiTheme="majorHAnsi" w:hAnsiTheme="majorHAnsi" w:cstheme="majorHAnsi"/>
+                                <w:sz w:val="24"/>
+                              </w:rPr>
+                            </w:pPr>
+                          </w:p>
+                          <w:p>
+                            <w:pPr>
+                              <w:spacing w:after="0"/>
+                              <w:rPr>
+                                <w:rFonts w:asciiTheme="majorHAnsi" w:hAnsiTheme="majorHAnsi" w:cstheme="majorHAnsi"/>
+                                <w:sz w:val="24"/>
+                              </w:rPr>
+                            </w:pPr>
+                            <w:r>
+                              <w:rPr>
+                                <w:rFonts w:asciiTheme="majorHAnsi" w:hAnsiTheme="majorHAnsi" w:cstheme="majorHAnsi"/>
+                                <w:sz w:val="24"/>
+                              </w:rPr>
+                              <w:t xml:space="preserve">+ (accessor and </w:t>
+                            </w:r>
+                            <w:proofErr w:type="spellStart"/>
+                            <w:r>
+                              <w:rPr>
+                                <w:rFonts w:asciiTheme="majorHAnsi" w:hAnsiTheme="majorHAnsi" w:cstheme="majorHAnsi"/>
+                                <w:sz w:val="24"/>
+                              </w:rPr>
+                              <w:t>mutators</w:t>
+                            </w:r>
+                            <w:proofErr w:type="spellEnd"/>
+                            <w:r>
+                              <w:rPr>
+                                <w:rFonts w:asciiTheme="majorHAnsi" w:hAnsiTheme="majorHAnsi" w:cstheme="majorHAnsi"/>
+                                <w:sz w:val="24"/>
+                              </w:rPr>
+                              <w:t xml:space="preserve"> for all data fields)</w:t>
+                            </w:r>
+                          </w:p>
+                        </w:txbxContent>
+                      </wps:txbx>
+                      <wps:bodyPr rot="0" vert="horz" wrap="square" lIns="91440" tIns="45720" rIns="91440" bIns="45720" anchor="t" anchorCtr="0">
+                        <a:noAutofit/>
+                      </wps:bodyPr>
+                    </wps:wsp>
+                  </a:graphicData>
+                </a:graphic>
+                <wp14:sizeRelH relativeFrom="margin">
+                  <wp14:pctWidth>40000</wp14:pctWidth>
+                </wp14:sizeRelH>
+                <wp14:sizeRelV relativeFrom="margin">
+                  <wp14:pctHeight>0</wp14:pctHeight>
+                </wp14:sizeRelV>
+              </wp:anchor>
+            </w:drawing>
+          </mc:Choice>
+          <mc:Fallback>
+            <w:pict>
+              <v:shape w14:anchorId="471E45C1" id="_x0000_s1028" type="#_x0000_t202" style="position:absolute;margin-left:0;margin-top:261.55pt;width:185.9pt;height:182.7pt;z-index:251685887;visibility:visible;mso-wrap-style:square;mso-width-percent:400;mso-height-percent:0;mso-wrap-distance-left:9pt;mso-wrap-distance-top:3.6pt;mso-wrap-distance-right:9pt;mso-wrap-distance-bottom:3.6pt;mso-position-horizontal:left;mso-position-horizontal-relative:margin;mso-position-vertical:absolute;mso-position-vertical-relative:text;mso-width-percent:400;mso-height-percent:0;mso-width-relative:margin;mso-height-relative:margin;v-text-anchor:top" o:gfxdata="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" fillcolor="white [3212]">
+                <v:textbox>
+                  <w:txbxContent>
+                    <w:p>
+                      <w:pPr>
+                        <w:pBdr>
+                          <w:bottom w:val="single" w:sz="6" w:space="1" w:color="auto"/>
+                        </w:pBdr>
+                        <w:jc w:val="center"/>
+                        <w:rPr>
+                          <w:rFonts w:asciiTheme="majorHAnsi" w:hAnsiTheme="majorHAnsi" w:cstheme="majorHAnsi"/>
+                          <w:b/>
+                          <w:sz w:val="32"/>
+                        </w:rPr>
+                      </w:pPr>
+                      <w:r>
+                        <w:rPr>
+                          <w:rFonts w:asciiTheme="majorHAnsi" w:hAnsiTheme="majorHAnsi" w:cstheme="majorHAnsi"/>
+                          <w:b/>
+                          <w:sz w:val="32"/>
+                        </w:rPr>
+                        <w:t>Customer</w:t>
+                      </w:r>
+                    </w:p>
+                    <w:p>
+                      <w:pPr>
+                        <w:pBdr>
+                          <w:bottom w:val="single" w:sz="6" w:space="1" w:color="auto"/>
+                        </w:pBdr>
+                        <w:spacing w:after="0"/>
+                        <w:rPr>
+                          <w:rFonts w:asciiTheme="majorHAnsi" w:hAnsiTheme="majorHAnsi" w:cstheme="majorHAnsi"/>
+                          <w:sz w:val="24"/>
+                        </w:rPr>
+                      </w:pPr>
+                      <w:r>
+                        <w:rPr>
+                          <w:rFonts w:asciiTheme="majorHAnsi" w:hAnsiTheme="majorHAnsi" w:cstheme="majorHAnsi"/>
+                          <w:b/>
+                          <w:sz w:val="24"/>
+                        </w:rPr>
+                        <w:t xml:space="preserve">- </w:t>
+                      </w:r>
+                      <w:r>
+                        <w:rPr>
+                          <w:rFonts w:asciiTheme="majorHAnsi" w:hAnsiTheme="majorHAnsi" w:cstheme="majorHAnsi"/>
+                          <w:b/>
+                          <w:sz w:val="24"/>
+                        </w:rPr>
+                        <w:t>string</w:t>
+                      </w:r>
+                      <w:r>
+                        <w:rPr>
+                          <w:rFonts w:asciiTheme="majorHAnsi" w:hAnsiTheme="majorHAnsi" w:cstheme="majorHAnsi"/>
+                          <w:sz w:val="24"/>
+                        </w:rPr>
+                        <w:t xml:space="preserve"> name</w:t>
+                      </w:r>
+                    </w:p>
+                    <w:p>
+                      <w:pPr>
+                        <w:pBdr>
+                          <w:bottom w:val="single" w:sz="6" w:space="1" w:color="auto"/>
+                        </w:pBdr>
+                        <w:spacing w:after="0"/>
+                        <w:rPr>
+                          <w:rFonts w:asciiTheme="majorHAnsi" w:hAnsiTheme="majorHAnsi" w:cstheme="majorHAnsi"/>
+                          <w:sz w:val="24"/>
+                        </w:rPr>
+                      </w:pPr>
+                      <w:r>
+                        <w:rPr>
+                          <w:rFonts w:asciiTheme="majorHAnsi" w:hAnsiTheme="majorHAnsi" w:cstheme="majorHAnsi"/>
+                          <w:sz w:val="24"/>
+                        </w:rPr>
+                        <w:t xml:space="preserve">- </w:t>
+                      </w:r>
+                      <w:r>
+                        <w:rPr>
+                          <w:rFonts w:asciiTheme="majorHAnsi" w:hAnsiTheme="majorHAnsi" w:cstheme="majorHAnsi"/>
+                          <w:b/>
+                          <w:sz w:val="24"/>
+                        </w:rPr>
+                        <w:t>string</w:t>
+                      </w:r>
+                      <w:r>
+                        <w:rPr>
+                          <w:rFonts w:asciiTheme="majorHAnsi" w:hAnsiTheme="majorHAnsi" w:cstheme="majorHAnsi"/>
+                          <w:sz w:val="24"/>
+                        </w:rPr>
+                        <w:t xml:space="preserve"> address</w:t>
+                      </w:r>
+                    </w:p>
+                    <w:p>
+                      <w:pPr>
+                        <w:pBdr>
+                          <w:bottom w:val="single" w:sz="6" w:space="1" w:color="auto"/>
+                        </w:pBdr>
+                        <w:spacing w:after="0"/>
+                        <w:rPr>
+                          <w:rFonts w:asciiTheme="majorHAnsi" w:hAnsiTheme="majorHAnsi" w:cstheme="majorHAnsi"/>
+                          <w:sz w:val="24"/>
+                        </w:rPr>
+                      </w:pPr>
+                      <w:r>
+                        <w:rPr>
+                          <w:rFonts w:asciiTheme="majorHAnsi" w:hAnsiTheme="majorHAnsi" w:cstheme="majorHAnsi"/>
+                          <w:sz w:val="24"/>
+                        </w:rPr>
+                        <w:t xml:space="preserve">- </w:t>
+                      </w:r>
+                      <w:proofErr w:type="spellStart"/>
+                      <w:r>
+                        <w:rPr>
+                          <w:rFonts w:asciiTheme="majorHAnsi" w:hAnsiTheme="majorHAnsi" w:cstheme="majorHAnsi"/>
+                          <w:b/>
+                          <w:sz w:val="24"/>
+                        </w:rPr>
+                        <w:t>int</w:t>
+                      </w:r>
+                      <w:proofErr w:type="spellEnd"/>
+                      <w:r>
+                        <w:rPr>
+                          <w:rFonts w:asciiTheme="majorHAnsi" w:hAnsiTheme="majorHAnsi" w:cstheme="majorHAnsi"/>
+                          <w:sz w:val="24"/>
+                        </w:rPr>
+                        <w:t xml:space="preserve"> age</w:t>
+                      </w:r>
+                    </w:p>
+                    <w:p>
+                      <w:pPr>
+                        <w:pBdr>
+                          <w:bottom w:val="single" w:sz="6" w:space="1" w:color="auto"/>
+                        </w:pBdr>
+                        <w:spacing w:after="0"/>
+                        <w:rPr>
+                          <w:rFonts w:asciiTheme="majorHAnsi" w:hAnsiTheme="majorHAnsi" w:cstheme="majorHAnsi"/>
+                          <w:sz w:val="24"/>
+                        </w:rPr>
+                      </w:pPr>
+                      <w:r>
+                        <w:rPr>
+                          <w:rFonts w:asciiTheme="majorHAnsi" w:hAnsiTheme="majorHAnsi" w:cstheme="majorHAnsi"/>
+                          <w:sz w:val="24"/>
+                        </w:rPr>
+                        <w:t xml:space="preserve">- </w:t>
+                      </w:r>
+                      <w:r>
+                        <w:rPr>
+                          <w:rFonts w:asciiTheme="majorHAnsi" w:hAnsiTheme="majorHAnsi" w:cstheme="majorHAnsi"/>
+                          <w:b/>
+                          <w:sz w:val="24"/>
+                        </w:rPr>
+                        <w:t>string</w:t>
+                      </w:r>
+                      <w:r>
+                        <w:rPr>
+                          <w:rFonts w:asciiTheme="majorHAnsi" w:hAnsiTheme="majorHAnsi" w:cstheme="majorHAnsi"/>
+                          <w:sz w:val="24"/>
+                        </w:rPr>
+                        <w:t xml:space="preserve"> </w:t>
+                      </w:r>
+                      <w:proofErr w:type="spellStart"/>
+                      <w:r>
+                        <w:rPr>
+                          <w:rFonts w:asciiTheme="majorHAnsi" w:hAnsiTheme="majorHAnsi" w:cstheme="majorHAnsi"/>
+                          <w:sz w:val="24"/>
+                        </w:rPr>
+                        <w:t>telephone_number</w:t>
+                      </w:r>
+                      <w:proofErr w:type="spellEnd"/>
+                    </w:p>
+                    <w:p>
+                      <w:pPr>
+                        <w:pBdr>
+                          <w:bottom w:val="single" w:sz="6" w:space="1" w:color="auto"/>
+                        </w:pBdr>
+                        <w:spacing w:after="0"/>
+                        <w:rPr>
+                          <w:rFonts w:asciiTheme="majorHAnsi" w:hAnsiTheme="majorHAnsi" w:cstheme="majorHAnsi"/>
+                          <w:sz w:val="24"/>
+                        </w:rPr>
+                      </w:pPr>
+                      <w:r>
+                        <w:rPr>
+                          <w:rFonts w:asciiTheme="majorHAnsi" w:hAnsiTheme="majorHAnsi" w:cstheme="majorHAnsi"/>
+                          <w:sz w:val="24"/>
+                        </w:rPr>
+                        <w:t xml:space="preserve">- </w:t>
+                      </w:r>
+                      <w:proofErr w:type="spellStart"/>
+                      <w:r>
+                        <w:rPr>
+                          <w:rFonts w:asciiTheme="majorHAnsi" w:hAnsiTheme="majorHAnsi" w:cstheme="majorHAnsi"/>
+                          <w:b/>
+                          <w:sz w:val="24"/>
+                        </w:rPr>
+                        <w:t>int</w:t>
+                      </w:r>
+                      <w:proofErr w:type="spellEnd"/>
+                      <w:r>
+                        <w:rPr>
+                          <w:rFonts w:asciiTheme="majorHAnsi" w:hAnsiTheme="majorHAnsi" w:cstheme="majorHAnsi"/>
+                          <w:sz w:val="24"/>
+                        </w:rPr>
+                        <w:t xml:space="preserve"> </w:t>
+                      </w:r>
+                      <w:proofErr w:type="spellStart"/>
+                      <w:r>
+                        <w:rPr>
+                          <w:rFonts w:asciiTheme="majorHAnsi" w:hAnsiTheme="majorHAnsi" w:cstheme="majorHAnsi"/>
+                          <w:sz w:val="24"/>
+                        </w:rPr>
+                        <w:t>customer_number</w:t>
+                      </w:r>
+                      <w:proofErr w:type="spellEnd"/>
+                    </w:p>
+                    <w:p>
+                      <w:pPr>
+                        <w:pBdr>
+                          <w:bottom w:val="single" w:sz="6" w:space="1" w:color="auto"/>
+                        </w:pBdr>
+                        <w:spacing w:after="0"/>
+                        <w:rPr>
+                          <w:rFonts w:asciiTheme="majorHAnsi" w:hAnsiTheme="majorHAnsi" w:cstheme="majorHAnsi"/>
+                          <w:sz w:val="24"/>
+                        </w:rPr>
+                      </w:pPr>
+                    </w:p>
+                    <w:p>
+                      <w:pPr>
+                        <w:spacing w:after="0"/>
+                        <w:rPr>
+                          <w:rFonts w:asciiTheme="majorHAnsi" w:hAnsiTheme="majorHAnsi" w:cstheme="majorHAnsi"/>
+                          <w:sz w:val="24"/>
+                        </w:rPr>
+                      </w:pPr>
+                      <w:r>
+                        <w:rPr>
+                          <w:rFonts w:asciiTheme="majorHAnsi" w:hAnsiTheme="majorHAnsi" w:cstheme="majorHAnsi"/>
+                          <w:sz w:val="24"/>
+                        </w:rPr>
+                        <w:t xml:space="preserve">+ (accessor and </w:t>
+                      </w:r>
+                      <w:proofErr w:type="spellStart"/>
+                      <w:r>
+                        <w:rPr>
+                          <w:rFonts w:asciiTheme="majorHAnsi" w:hAnsiTheme="majorHAnsi" w:cstheme="majorHAnsi"/>
+                          <w:sz w:val="24"/>
+                        </w:rPr>
+                        <w:t>mutators</w:t>
+                      </w:r>
+                      <w:proofErr w:type="spellEnd"/>
+                      <w:r>
+                        <w:rPr>
+                          <w:rFonts w:asciiTheme="majorHAnsi" w:hAnsiTheme="majorHAnsi" w:cstheme="majorHAnsi"/>
+                          <w:sz w:val="24"/>
+                        </w:rPr>
+                        <w:t xml:space="preserve"> for all data fields)</w:t>
+                      </w:r>
+                    </w:p>
+                  </w:txbxContent>
+                </v:textbox>
+                <w10:wrap type="square" anchorx="margin"/>
+              </v:shape>
+            </w:pict>
+          </mc:Fallback>
+        </mc:AlternateContent>
+      </w:r>
+      <w:r>
+        <w:rPr>
+          <w:noProof/>
+        </w:rPr>
+        <mc:AlternateContent>
+          <mc:Choice Requires="wps">
+            <w:drawing>
+              <wp:anchor distT="0" distB="0" distL="114300" distR="114300" simplePos="0" relativeHeight="251697152" behindDoc="0" locked="0" layoutInCell="1" allowOverlap="1">
+                <wp:simplePos x="0" y="0"/>
+                <wp:positionH relativeFrom="column">
+                  <wp:posOffset>2559171</wp:posOffset>
+                </wp:positionH>
+                <wp:positionV relativeFrom="paragraph">
+                  <wp:posOffset>1517540</wp:posOffset>
+                </wp:positionV>
+                <wp:extent cx="0" cy="1917928"/>
+                <wp:effectExtent l="0" t="463550" r="0" b="469900"/>
+                <wp:wrapNone/>
+                <wp:docPr id="192" name="Straight Connector 192"/>
+                <wp:cNvGraphicFramePr/>
+                <a:graphic xmlns:a="http://schemas.openxmlformats.org/drawingml/2006/main">
+                  <a:graphicData uri="http://schemas.microsoft.com/office/word/2010/wordprocessingShape">
+                    <wps:wsp>
+                      <wps:cNvCnPr/>
+                      <wps:spPr>
+                        <a:xfrm rot="7069167" flipV="1">
+                          <a:off x="0" y="0"/>
+                          <a:ext cx="0" cy="1917928"/>
+                        </a:xfrm>
+                        <a:prstGeom prst="line">
+                          <a:avLst/>
+                        </a:prstGeom>
+                        <a:ln w="12700"/>
+                      </wps:spPr>
+                      <wps:style>
+                        <a:lnRef idx="1">
+                          <a:schemeClr val="dk1"/>
+                        </a:lnRef>
+                        <a:fillRef idx="0">
+                          <a:schemeClr val="dk1"/>
+                        </a:fillRef>
+                        <a:effectRef idx="0">
+                          <a:schemeClr val="dk1"/>
+                        </a:effectRef>
+                        <a:fontRef idx="minor">
+                          <a:schemeClr val="tx1"/>
+                        </a:fontRef>
+                      </wps:style>
+                      <wps:bodyPr/>
+                    </wps:wsp>
+                  </a:graphicData>
+                </a:graphic>
+                <wp14:sizeRelV relativeFrom="margin">
+                  <wp14:pctHeight>0</wp14:pctHeight>
+                </wp14:sizeRelV>
+              </wp:anchor>
+            </w:drawing>
+          </mc:Choice>
+          <mc:Fallback>
+            <w:pict>
+              <v:line w14:anchorId="54AC1B88" id="Straight Connector 192" o:spid="_x0000_s1026" style="position:absolute;rotation:-7721415fd;flip:y;z-index:251697152;visibility:visible;mso-wrap-style:square;mso-height-percent:0;mso-wrap-distance-left:9pt;mso-wrap-distance-top:0;mso-wrap-distance-right:9pt;mso-wrap-distance-bottom:0;mso-position-horizontal:absolute;mso-position-horizontal-relative:text;mso-position-vertical:absolute;mso-position-vertical-relative:text;mso-height-percent:0;mso-height-relative:margin" from="201.5pt,119.5pt" to="201.5pt,270.5pt" o:gfxdata="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" strokecolor="black [3200]" strokeweight="1pt">
+                <v:stroke joinstyle="miter"/>
+              </v:line>
             </w:pict>
           </mc:Fallback>
         </mc:AlternateContent>
@@ -3613,8 +3579,6 @@
                               </w:rPr>
                               <w:t>s</w:t>
                             </w:r>
-                            <w:bookmarkStart w:id="0" w:name="_GoBack"/>
-                            <w:bookmarkEnd w:id="0"/>
                           </w:p>
                           <w:p>
                             <w:pPr>
@@ -6214,7 +6178,15 @@
                                 <w:rFonts w:asciiTheme="majorHAnsi" w:hAnsiTheme="majorHAnsi" w:cstheme="majorHAnsi"/>
                                 <w:sz w:val="24"/>
                               </w:rPr>
-                              <w:t xml:space="preserve"> CHECK</w:t>
+                              <w:t xml:space="preserve"> </w:t>
+                            </w:r>
+                            <w:bookmarkStart w:id="0" w:name="_GoBack"/>
+                            <w:r>
+                              <w:rPr>
+                                <w:rFonts w:asciiTheme="majorHAnsi" w:hAnsiTheme="majorHAnsi" w:cstheme="majorHAnsi"/>
+                                <w:sz w:val="24"/>
+                              </w:rPr>
+                              <w:t>CHECK</w:t>
                             </w:r>
                             <w:proofErr w:type="gramEnd"/>
                             <w:r>
@@ -6224,6 +6196,7 @@
                               </w:rPr>
                               <w:t>_CHARGE</w:t>
                             </w:r>
+                            <w:bookmarkEnd w:id="0"/>
                           </w:p>
                           <w:p>
                             <w:pPr>
@@ -6313,7 +6286,7 @@
           </mc:Choice>
           <mc:Fallback>
             <w:pict>
-              <v:shape w14:anchorId="33108757" id="_x0000_s1033" type="#_x0000_t202" style="position:absolute;margin-left:-44.5pt;margin-top:511.45pt;width:177pt;height:110.5pt;z-index:251690495;visibility:visible;mso-wrap-style:square;mso-width-percent:0;mso-height-percent:0;mso-wrap-distance-left:9pt;mso-wrap-distance-top:3.6pt;mso-wrap-distance-right:9pt;mso-wrap-distance-bottom:3.6pt;mso-position-horizontal:absolute;mso-position-horizontal-relative:margin;mso-position-vertical:absolute;mso-position-vertical-relative:text;mso-width-percent:0;mso-height-percent:0;mso-width-relative:margin;mso-height-relative:margin;v-text-anchor:top" o:gfxdata="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" fillcolor="white [3212]">
+              <v:shape w14:anchorId="33108757" id="_x0000_s1033" type="#_x0000_t202" style="position:absolute;margin-left:-44.5pt;margin-top:511.45pt;width:177pt;height:110.5pt;z-index:251690495;visibility:visible;mso-wrap-style:square;mso-width-percent:0;mso-height-percent:0;mso-wrap-distance-left:9pt;mso-wrap-distance-top:3.6pt;mso-wrap-distance-right:9pt;mso-wrap-distance-bottom:3.6pt;mso-position-horizontal:absolute;mso-position-horizontal-relative:margin;mso-position-vertical:absolute;mso-position-vertical-relative:text;mso-width-percent:0;mso-height-percent:0;mso-width-relative:margin;mso-height-relative:margin;v-text-anchor:top" o:gfxdata="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" fillcolor="white [3212]">
                 <v:textbox>
                   <w:txbxContent>
                     <w:p>
@@ -6530,7 +6503,15 @@
                           <w:rFonts w:asciiTheme="majorHAnsi" w:hAnsiTheme="majorHAnsi" w:cstheme="majorHAnsi"/>
                           <w:sz w:val="24"/>
                         </w:rPr>
-                        <w:t xml:space="preserve"> CHECK</w:t>
+                        <w:t xml:space="preserve"> </w:t>
+                      </w:r>
+                      <w:bookmarkStart w:id="1" w:name="_GoBack"/>
+                      <w:r>
+                        <w:rPr>
+                          <w:rFonts w:asciiTheme="majorHAnsi" w:hAnsiTheme="majorHAnsi" w:cstheme="majorHAnsi"/>
+                          <w:sz w:val="24"/>
+                        </w:rPr>
+                        <w:t>CHECK</w:t>
                       </w:r>
                       <w:proofErr w:type="gramEnd"/>
                       <w:r>
@@ -6540,6 +6521,7 @@
                         </w:rPr>
                         <w:t>_CHARGE</w:t>
                       </w:r>
+                      <w:bookmarkEnd w:id="1"/>
                     </w:p>
                     <w:p>
                       <w:pPr>

</xml_diff>